<commit_message>
docs(RequirementsStudent#5): Añadido link al repo
Se ha añadido a los requirements del Student#5 el link al repositorio
remoto en github
</commit_message>
<xml_diff>
--- a/reports/D02/Student #5/05 - Requirements - Student #5.docx
+++ b/reports/D02/Student #5/05 - Requirements - Student #5.docx
@@ -222,13 +222,7 @@
                   <w:rPr>
                     <w:rFonts w:asciiTheme="majorHAnsi" w:hAnsiTheme="majorHAnsi" w:cstheme="majorHAnsi"/>
                   </w:rPr>
-                  <w:t xml:space="preserve"> https://github.com/adolfoborrego/Acme-ANS-D01-25.1.0</w:t>
-                </w:r>
-                <w:r>
-                  <w:rPr>
-                    <w:rFonts w:asciiTheme="majorHAnsi" w:hAnsiTheme="majorHAnsi" w:cstheme="majorHAnsi"/>
-                  </w:rPr>
-                  <w:t xml:space="preserve"> </w:t>
+                  <w:t xml:space="preserve"> https://github.com/adolfoborrego/Acme-ANS-D02-25.2.0 </w:t>
                 </w:r>
               </w:sdtContent>
             </w:sdt>
@@ -582,7 +576,21 @@
                   <w:rPr>
                     <w:rFonts w:asciiTheme="majorHAnsi" w:hAnsiTheme="majorHAnsi" w:cstheme="majorHAnsi"/>
                   </w:rPr>
-                  <w:t xml:space="preserve">Sevilla Febrero 18, 2025 </w:t>
+                  <w:t xml:space="preserve">Sevilla </w:t>
+                </w:r>
+                <w:proofErr w:type="spellStart"/>
+                <w:r>
+                  <w:rPr>
+                    <w:rFonts w:asciiTheme="majorHAnsi" w:hAnsiTheme="majorHAnsi" w:cstheme="majorHAnsi"/>
+                  </w:rPr>
+                  <w:t>Febrero</w:t>
+                </w:r>
+                <w:proofErr w:type="spellEnd"/>
+                <w:r>
+                  <w:rPr>
+                    <w:rFonts w:asciiTheme="majorHAnsi" w:hAnsiTheme="majorHAnsi" w:cstheme="majorHAnsi"/>
+                  </w:rPr>
+                  <w:t xml:space="preserve"> 18, 2025 </w:t>
                 </w:r>
                 <w:r>
                   <w:rPr>
@@ -9065,6 +9073,7 @@
     <w:rsid w:val="003F3911"/>
     <w:rsid w:val="004D7778"/>
     <w:rsid w:val="00635F6F"/>
+    <w:rsid w:val="006F63EC"/>
     <w:rsid w:val="00742033"/>
     <w:rsid w:val="007C55A8"/>
     <w:rsid w:val="00836298"/>
@@ -9094,6 +9103,7 @@
     <w:rsid w:val="00F64E54"/>
     <w:rsid w:val="00FA7306"/>
     <w:rsid w:val="00FC0096"/>
+    <w:rsid w:val="00FC5957"/>
     <w:rsid w:val="00FC6CD0"/>
     <w:rsid w:val="00FE6BFD"/>
   </w:rsids>

</xml_diff>